<commit_message>
commits with message "temporary project"
</commit_message>
<xml_diff>
--- a/GIT_TOKEN/TOKEN.docx
+++ b/GIT_TOKEN/TOKEN.docx
@@ -9,10 +9,7 @@
     </w:p>
     <w:p/>
     <w:p>
-      <w:r>
-        <w:t xml:space="preserve">US-VISA APPLICATION ID: </w:t>
-      </w:r>
-      <w:r>
+      <w:pPr>
         <w:rPr>
           <w:rFonts w:ascii="Times" w:hAnsi="Times" w:cs="Times"/>
           <w:b/>
@@ -20,7 +17,9 @@
           <w:color w:val="790000"/>
           <w:shd w:val="clear" w:color="auto" w:fill="FFFFFF"/>
         </w:rPr>
-        <w:t>AA00DPT</w:t>
+      </w:pPr>
+      <w:r>
+        <w:t xml:space="preserve">US-VISA APPLICATION ID: </w:t>
       </w:r>
       <w:r>
         <w:rPr>
@@ -30,11 +29,261 @@
           <w:color w:val="790000"/>
           <w:shd w:val="clear" w:color="auto" w:fill="FFFFFF"/>
         </w:rPr>
+        <w:t>AA00DPT</w:t>
+      </w:r>
+      <w:r>
+        <w:rPr>
+          <w:rFonts w:ascii="Times" w:hAnsi="Times" w:cs="Times"/>
+          <w:b/>
+          <w:bCs/>
+          <w:color w:val="790000"/>
+          <w:shd w:val="clear" w:color="auto" w:fill="FFFFFF"/>
+        </w:rPr>
         <w:t>5CT</w:t>
       </w:r>
+    </w:p>
+    <w:p>
+      <w:pPr>
+        <w:rPr>
+          <w:rFonts w:ascii="Times" w:hAnsi="Times" w:cs="Times"/>
+          <w:b/>
+          <w:bCs/>
+          <w:color w:val="790000"/>
+          <w:shd w:val="clear" w:color="auto" w:fill="FFFFFF"/>
+        </w:rPr>
+      </w:pPr>
       <w:bookmarkStart w:id="0" w:name="_GoBack"/>
       <w:bookmarkEnd w:id="0"/>
     </w:p>
+    <w:p>
+      <w:pPr>
+        <w:shd w:val="clear" w:color="auto" w:fill="24292E"/>
+        <w:spacing w:after="0" w:line="285" w:lineRule="atLeast"/>
+        <w:rPr>
+          <w:rFonts w:ascii="Consolas" w:eastAsia="Times New Roman" w:hAnsi="Consolas" w:cs="Times New Roman"/>
+          <w:color w:val="E1E4E8"/>
+          <w:sz w:val="21"/>
+          <w:szCs w:val="21"/>
+        </w:rPr>
+      </w:pPr>
+    </w:p>
+    <w:p>
+      <w:pPr>
+        <w:shd w:val="clear" w:color="auto" w:fill="24292E"/>
+        <w:spacing w:after="0" w:line="285" w:lineRule="atLeast"/>
+        <w:rPr>
+          <w:rFonts w:ascii="Consolas" w:eastAsia="Times New Roman" w:hAnsi="Consolas" w:cs="Times New Roman"/>
+          <w:color w:val="E1E4E8"/>
+          <w:sz w:val="21"/>
+          <w:szCs w:val="21"/>
+        </w:rPr>
+      </w:pPr>
+      <w:r>
+        <w:rPr>
+          <w:rFonts w:ascii="Consolas" w:eastAsia="Times New Roman" w:hAnsi="Consolas" w:cs="Times New Roman"/>
+          <w:color w:val="F97583"/>
+          <w:sz w:val="21"/>
+          <w:szCs w:val="21"/>
+        </w:rPr>
+        <w:t>from</w:t>
+      </w:r>
+      <w:r>
+        <w:rPr>
+          <w:rFonts w:ascii="Consolas" w:eastAsia="Times New Roman" w:hAnsi="Consolas" w:cs="Times New Roman"/>
+          <w:color w:val="E1E4E8"/>
+          <w:sz w:val="21"/>
+          <w:szCs w:val="21"/>
+        </w:rPr>
+        <w:t xml:space="preserve"> </w:t>
+      </w:r>
+      <w:proofErr w:type="spellStart"/>
+      <w:r>
+        <w:rPr>
+          <w:rFonts w:ascii="Consolas" w:eastAsia="Times New Roman" w:hAnsi="Consolas" w:cs="Times New Roman"/>
+          <w:color w:val="B392F0"/>
+          <w:sz w:val="21"/>
+          <w:szCs w:val="21"/>
+        </w:rPr>
+        <w:t>pathlib</w:t>
+      </w:r>
+      <w:proofErr w:type="spellEnd"/>
+      <w:r>
+        <w:rPr>
+          <w:rFonts w:ascii="Consolas" w:eastAsia="Times New Roman" w:hAnsi="Consolas" w:cs="Times New Roman"/>
+          <w:color w:val="E1E4E8"/>
+          <w:sz w:val="21"/>
+          <w:szCs w:val="21"/>
+        </w:rPr>
+        <w:t xml:space="preserve"> </w:t>
+      </w:r>
+      <w:r>
+        <w:rPr>
+          <w:rFonts w:ascii="Consolas" w:eastAsia="Times New Roman" w:hAnsi="Consolas" w:cs="Times New Roman"/>
+          <w:color w:val="F97583"/>
+          <w:sz w:val="21"/>
+          <w:szCs w:val="21"/>
+        </w:rPr>
+        <w:t>import</w:t>
+      </w:r>
+      <w:r>
+        <w:rPr>
+          <w:rFonts w:ascii="Consolas" w:eastAsia="Times New Roman" w:hAnsi="Consolas" w:cs="Times New Roman"/>
+          <w:color w:val="E1E4E8"/>
+          <w:sz w:val="21"/>
+          <w:szCs w:val="21"/>
+        </w:rPr>
+        <w:t xml:space="preserve"> </w:t>
+      </w:r>
+      <w:r>
+        <w:rPr>
+          <w:rFonts w:ascii="Consolas" w:eastAsia="Times New Roman" w:hAnsi="Consolas" w:cs="Times New Roman"/>
+          <w:color w:val="B392F0"/>
+          <w:sz w:val="21"/>
+          <w:szCs w:val="21"/>
+        </w:rPr>
+        <w:t>Path</w:t>
+      </w:r>
+    </w:p>
+    <w:p>
+      <w:pPr>
+        <w:shd w:val="clear" w:color="auto" w:fill="24292E"/>
+        <w:spacing w:after="0" w:line="285" w:lineRule="atLeast"/>
+        <w:rPr>
+          <w:rFonts w:ascii="Consolas" w:eastAsia="Times New Roman" w:hAnsi="Consolas" w:cs="Times New Roman"/>
+          <w:color w:val="E1E4E8"/>
+          <w:sz w:val="21"/>
+          <w:szCs w:val="21"/>
+        </w:rPr>
+      </w:pPr>
+    </w:p>
+    <w:p>
+      <w:pPr>
+        <w:shd w:val="clear" w:color="auto" w:fill="24292E"/>
+        <w:spacing w:after="0" w:line="285" w:lineRule="atLeast"/>
+        <w:rPr>
+          <w:rFonts w:ascii="Consolas" w:eastAsia="Times New Roman" w:hAnsi="Consolas" w:cs="Times New Roman"/>
+          <w:color w:val="E1E4E8"/>
+          <w:sz w:val="21"/>
+          <w:szCs w:val="21"/>
+        </w:rPr>
+      </w:pPr>
+      <w:r>
+        <w:rPr>
+          <w:rFonts w:ascii="Consolas" w:eastAsia="Times New Roman" w:hAnsi="Consolas" w:cs="Times New Roman"/>
+          <w:color w:val="6A737D"/>
+          <w:sz w:val="21"/>
+          <w:szCs w:val="21"/>
+        </w:rPr>
+        <w:t># Build paths inside the project like this: BASE_DIR / 'subdir'.</w:t>
+      </w:r>
+    </w:p>
+    <w:p>
+      <w:pPr>
+        <w:shd w:val="clear" w:color="auto" w:fill="24292E"/>
+        <w:spacing w:after="0" w:line="285" w:lineRule="atLeast"/>
+        <w:rPr>
+          <w:rFonts w:ascii="Consolas" w:eastAsia="Times New Roman" w:hAnsi="Consolas" w:cs="Times New Roman"/>
+          <w:color w:val="E1E4E8"/>
+          <w:sz w:val="21"/>
+          <w:szCs w:val="21"/>
+        </w:rPr>
+      </w:pPr>
+      <w:r>
+        <w:rPr>
+          <w:rFonts w:ascii="Consolas" w:eastAsia="Times New Roman" w:hAnsi="Consolas" w:cs="Times New Roman"/>
+          <w:color w:val="79B8FF"/>
+          <w:sz w:val="21"/>
+          <w:szCs w:val="21"/>
+        </w:rPr>
+        <w:t>BASE_DIR</w:t>
+      </w:r>
+      <w:r>
+        <w:rPr>
+          <w:rFonts w:ascii="Consolas" w:eastAsia="Times New Roman" w:hAnsi="Consolas" w:cs="Times New Roman"/>
+          <w:color w:val="E1E4E8"/>
+          <w:sz w:val="21"/>
+          <w:szCs w:val="21"/>
+        </w:rPr>
+        <w:t xml:space="preserve"> </w:t>
+      </w:r>
+      <w:r>
+        <w:rPr>
+          <w:rFonts w:ascii="Consolas" w:eastAsia="Times New Roman" w:hAnsi="Consolas" w:cs="Times New Roman"/>
+          <w:color w:val="F97583"/>
+          <w:sz w:val="21"/>
+          <w:szCs w:val="21"/>
+        </w:rPr>
+        <w:t>=</w:t>
+      </w:r>
+      <w:r>
+        <w:rPr>
+          <w:rFonts w:ascii="Consolas" w:eastAsia="Times New Roman" w:hAnsi="Consolas" w:cs="Times New Roman"/>
+          <w:color w:val="E1E4E8"/>
+          <w:sz w:val="21"/>
+          <w:szCs w:val="21"/>
+        </w:rPr>
+        <w:t xml:space="preserve"> </w:t>
+      </w:r>
+      <w:r>
+        <w:rPr>
+          <w:rFonts w:ascii="Consolas" w:eastAsia="Times New Roman" w:hAnsi="Consolas" w:cs="Times New Roman"/>
+          <w:color w:val="B392F0"/>
+          <w:sz w:val="21"/>
+          <w:szCs w:val="21"/>
+        </w:rPr>
+        <w:t>Path</w:t>
+      </w:r>
+      <w:r>
+        <w:rPr>
+          <w:rFonts w:ascii="Consolas" w:eastAsia="Times New Roman" w:hAnsi="Consolas" w:cs="Times New Roman"/>
+          <w:color w:val="E1E4E8"/>
+          <w:sz w:val="21"/>
+          <w:szCs w:val="21"/>
+        </w:rPr>
+        <w:t>(__file__</w:t>
+      </w:r>
+      <w:proofErr w:type="gramStart"/>
+      <w:r>
+        <w:rPr>
+          <w:rFonts w:ascii="Consolas" w:eastAsia="Times New Roman" w:hAnsi="Consolas" w:cs="Times New Roman"/>
+          <w:color w:val="E1E4E8"/>
+          <w:sz w:val="21"/>
+          <w:szCs w:val="21"/>
+        </w:rPr>
+        <w:t>).</w:t>
+      </w:r>
+      <w:r>
+        <w:rPr>
+          <w:rFonts w:ascii="Consolas" w:eastAsia="Times New Roman" w:hAnsi="Consolas" w:cs="Times New Roman"/>
+          <w:color w:val="B392F0"/>
+          <w:sz w:val="21"/>
+          <w:szCs w:val="21"/>
+        </w:rPr>
+        <w:t>resolve</w:t>
+      </w:r>
+      <w:proofErr w:type="gramEnd"/>
+      <w:r>
+        <w:rPr>
+          <w:rFonts w:ascii="Consolas" w:eastAsia="Times New Roman" w:hAnsi="Consolas" w:cs="Times New Roman"/>
+          <w:color w:val="E1E4E8"/>
+          <w:sz w:val="21"/>
+          <w:szCs w:val="21"/>
+        </w:rPr>
+        <w:t>().</w:t>
+      </w:r>
+      <w:proofErr w:type="spellStart"/>
+      <w:r>
+        <w:rPr>
+          <w:rFonts w:ascii="Consolas" w:eastAsia="Times New Roman" w:hAnsi="Consolas" w:cs="Times New Roman"/>
+          <w:color w:val="E1E4E8"/>
+          <w:sz w:val="21"/>
+          <w:szCs w:val="21"/>
+        </w:rPr>
+        <w:t>parent.parent</w:t>
+      </w:r>
+      <w:proofErr w:type="spellEnd"/>
+    </w:p>
+    <w:p/>
     <w:sectPr>
       <w:pgSz w:w="12240" w:h="15840"/>
       <w:pgMar w:top="1440" w:right="1440" w:bottom="1440" w:left="1440" w:header="720" w:footer="720" w:gutter="0"/>

</xml_diff>